<commit_message>
Eisen in startdocument aangepast
</commit_message>
<xml_diff>
--- a/Documents/requirements case registratie voortgang trainees.docx
+++ b/Documents/requirements case registratie voortgang trainees.docx
@@ -4,7 +4,7 @@
   <w:body>
     <w:p>
       <w:pPr>
-        <w:pStyle w:val="Geenafstand"/>
+        <w:pStyle w:val="NoSpacing"/>
         <w:rPr>
           <w:b/>
         </w:rPr>
@@ -18,15 +18,15 @@
     </w:p>
     <w:p>
       <w:pPr>
-        <w:pStyle w:val="Geenafstand"/>
-        <w:rPr>
-          <w:bCs/>
-        </w:rPr>
-      </w:pPr>
-    </w:p>
-    <w:p>
-      <w:pPr>
-        <w:pStyle w:val="Geenafstand"/>
+        <w:pStyle w:val="NoSpacing"/>
+        <w:rPr>
+          <w:bCs/>
+        </w:rPr>
+      </w:pPr>
+    </w:p>
+    <w:p>
+      <w:pPr>
+        <w:pStyle w:val="NoSpacing"/>
         <w:rPr>
           <w:bCs/>
         </w:rPr>
@@ -58,7 +58,7 @@
     </w:p>
     <w:p>
       <w:pPr>
-        <w:pStyle w:val="Geenafstand"/>
+        <w:pStyle w:val="NoSpacing"/>
         <w:rPr>
           <w:bCs/>
         </w:rPr>
@@ -72,15 +72,15 @@
     </w:p>
     <w:p>
       <w:pPr>
-        <w:pStyle w:val="Geenafstand"/>
-        <w:rPr>
-          <w:bCs/>
-        </w:rPr>
-      </w:pPr>
-    </w:p>
-    <w:p>
-      <w:pPr>
-        <w:pStyle w:val="Geenafstand"/>
+        <w:pStyle w:val="NoSpacing"/>
+        <w:rPr>
+          <w:bCs/>
+        </w:rPr>
+      </w:pPr>
+    </w:p>
+    <w:p>
+      <w:pPr>
+        <w:pStyle w:val="NoSpacing"/>
         <w:rPr>
           <w:bCs/>
         </w:rPr>
@@ -101,21 +101,7 @@
         <w:rPr>
           <w:bCs/>
         </w:rPr>
-        <w:t xml:space="preserve"> en een </w:t>
-      </w:r>
-      <w:proofErr w:type="spellStart"/>
-      <w:r>
-        <w:rPr>
-          <w:bCs/>
-        </w:rPr>
-        <w:t>checkbox</w:t>
-      </w:r>
-      <w:proofErr w:type="spellEnd"/>
-      <w:r>
-        <w:rPr>
-          <w:bCs/>
-        </w:rPr>
-        <w:t xml:space="preserve"> of deze moet worden meegenomen in de rapportage voor kantoorpersoneel</w:t>
+        <w:t xml:space="preserve"> en een checkbox of deze moet worden meegenomen in de rapportage voor kantoorpersoneel</w:t>
       </w:r>
       <w:r>
         <w:rPr>
@@ -228,15 +214,15 @@
     </w:p>
     <w:p>
       <w:pPr>
-        <w:pStyle w:val="Geenafstand"/>
-        <w:rPr>
-          <w:bCs/>
-        </w:rPr>
-      </w:pPr>
-    </w:p>
-    <w:p>
-      <w:pPr>
-        <w:pStyle w:val="Geenafstand"/>
+        <w:pStyle w:val="NoSpacing"/>
+        <w:rPr>
+          <w:bCs/>
+        </w:rPr>
+      </w:pPr>
+    </w:p>
+    <w:p>
+      <w:pPr>
+        <w:pStyle w:val="NoSpacing"/>
         <w:rPr>
           <w:bCs/>
         </w:rPr>
@@ -250,7 +236,7 @@
     </w:p>
     <w:p>
       <w:pPr>
-        <w:pStyle w:val="Geenafstand"/>
+        <w:pStyle w:val="NoSpacing"/>
         <w:rPr>
           <w:bCs/>
         </w:rPr>
@@ -411,7 +397,7 @@
     </w:p>
     <w:p>
       <w:pPr>
-        <w:pStyle w:val="Geenafstand"/>
+        <w:pStyle w:val="NoSpacing"/>
         <w:rPr>
           <w:bCs/>
         </w:rPr>
@@ -443,7 +429,7 @@
     </w:p>
     <w:p>
       <w:pPr>
-        <w:pStyle w:val="Geenafstand"/>
+        <w:pStyle w:val="NoSpacing"/>
         <w:rPr>
           <w:bCs/>
         </w:rPr>
@@ -461,21 +447,7 @@
         <w:rPr>
           <w:bCs/>
         </w:rPr>
-        <w:t>“</w:t>
-      </w:r>
-      <w:proofErr w:type="spellStart"/>
-      <w:r>
-        <w:rPr>
-          <w:bCs/>
-        </w:rPr>
-        <w:t>submitten</w:t>
-      </w:r>
-      <w:proofErr w:type="spellEnd"/>
-      <w:r>
-        <w:rPr>
-          <w:bCs/>
-        </w:rPr>
-        <w:t>” en daarna is hij ook voor de andere gebruikers zichtbaar</w:t>
+        <w:t>“submitten” en daarna is hij ook voor de andere gebruikers zichtbaar</w:t>
       </w:r>
       <w:r>
         <w:rPr>
@@ -492,37 +464,43 @@
     </w:p>
     <w:p>
       <w:pPr>
-        <w:pStyle w:val="Geenafstand"/>
-        <w:rPr>
-          <w:bCs/>
-        </w:rPr>
-      </w:pPr>
-    </w:p>
-    <w:p>
-      <w:pPr>
-        <w:pStyle w:val="Geenafstand"/>
-        <w:rPr>
-          <w:bCs/>
-        </w:rPr>
-      </w:pPr>
-      <w:r>
-        <w:rPr>
-          <w:bCs/>
-        </w:rPr>
-        <w:t>De “weekblokken” die standaard aanwezig zijn: week 1 &amp; 2, week 1 t/m 3, week 3 &amp; 4, week 4 t/m 6, week 5 &amp; 6, week 7 &amp; 8, week 7 t/m 9, na week 8 en na week 9.</w:t>
-      </w:r>
-    </w:p>
-    <w:p>
-      <w:pPr>
-        <w:pStyle w:val="Geenafstand"/>
-        <w:rPr>
-          <w:bCs/>
-        </w:rPr>
-      </w:pPr>
-    </w:p>
-    <w:p>
-      <w:pPr>
-        <w:pStyle w:val="Geenafstand"/>
+        <w:pStyle w:val="NoSpacing"/>
+        <w:rPr>
+          <w:bCs/>
+        </w:rPr>
+      </w:pPr>
+    </w:p>
+    <w:p>
+      <w:pPr>
+        <w:pStyle w:val="NoSpacing"/>
+        <w:rPr>
+          <w:bCs/>
+        </w:rPr>
+      </w:pPr>
+      <w:r>
+        <w:rPr>
+          <w:bCs/>
+        </w:rPr>
+        <w:t xml:space="preserve">De “weekblokken” </w:t>
+      </w:r>
+      <w:r>
+        <w:rPr>
+          <w:bCs/>
+        </w:rPr>
+        <w:t>zijn instelbaar door de Docent. Standaard staat deze op elke 2 weken.</w:t>
+      </w:r>
+    </w:p>
+    <w:p>
+      <w:pPr>
+        <w:pStyle w:val="NoSpacing"/>
+        <w:rPr>
+          <w:bCs/>
+        </w:rPr>
+      </w:pPr>
+    </w:p>
+    <w:p>
+      <w:pPr>
+        <w:pStyle w:val="NoSpacing"/>
         <w:rPr>
           <w:bCs/>
         </w:rPr>
@@ -548,15 +526,15 @@
     </w:p>
     <w:p>
       <w:pPr>
-        <w:pStyle w:val="Geenafstand"/>
-        <w:rPr>
-          <w:bCs/>
-        </w:rPr>
-      </w:pPr>
-    </w:p>
-    <w:p>
-      <w:pPr>
-        <w:pStyle w:val="Geenafstand"/>
+        <w:pStyle w:val="NoSpacing"/>
+        <w:rPr>
+          <w:bCs/>
+        </w:rPr>
+      </w:pPr>
+    </w:p>
+    <w:p>
+      <w:pPr>
+        <w:pStyle w:val="NoSpacing"/>
         <w:rPr>
           <w:bCs/>
         </w:rPr>
@@ -571,54 +549,26 @@
         <w:rPr>
           <w:bCs/>
         </w:rPr>
-        <w:t xml:space="preserve"> (= login), (</w:t>
-      </w:r>
-      <w:proofErr w:type="spellStart"/>
-      <w:r>
-        <w:rPr>
-          <w:bCs/>
-        </w:rPr>
-        <w:t>encrypted</w:t>
-      </w:r>
-      <w:proofErr w:type="spellEnd"/>
-      <w:r>
-        <w:rPr>
-          <w:bCs/>
-        </w:rPr>
-        <w:t>) password, naam, rol, datum actief en datum inactief bijgehouden en alleen voor trainees: een koppeling met een docent.</w:t>
-      </w:r>
-    </w:p>
-    <w:p>
-      <w:pPr>
-        <w:pStyle w:val="Geenafstand"/>
-        <w:rPr>
-          <w:bCs/>
-        </w:rPr>
-      </w:pPr>
-      <w:r>
-        <w:rPr>
-          <w:bCs/>
-        </w:rPr>
-        <w:t xml:space="preserve">Er zijn 5 rollen gebruikers </w:t>
-      </w:r>
-      <w:proofErr w:type="spellStart"/>
-      <w:r>
-        <w:rPr>
-          <w:bCs/>
-        </w:rPr>
-        <w:t>Admin</w:t>
-      </w:r>
-      <w:proofErr w:type="spellEnd"/>
-      <w:r>
-        <w:rPr>
-          <w:bCs/>
-        </w:rPr>
-        <w:t xml:space="preserve">, Docent, Sales, Kantoor en Trainee, voor de rechten zie volgende paragraaf. </w:t>
-      </w:r>
-    </w:p>
-    <w:p>
-      <w:pPr>
-        <w:pStyle w:val="Geenafstand"/>
+        <w:t xml:space="preserve"> (= login), (encrypted) password, naam, rol, datum actief en datum inactief bijgehouden en alleen voor trainees: een koppeling met een docent.</w:t>
+      </w:r>
+    </w:p>
+    <w:p>
+      <w:pPr>
+        <w:pStyle w:val="NoSpacing"/>
+        <w:rPr>
+          <w:bCs/>
+        </w:rPr>
+      </w:pPr>
+      <w:r>
+        <w:rPr>
+          <w:bCs/>
+        </w:rPr>
+        <w:t xml:space="preserve">Er zijn 5 rollen gebruikers Admin, Docent, Sales, Kantoor en Trainee, voor de rechten zie volgende paragraaf. </w:t>
+      </w:r>
+    </w:p>
+    <w:p>
+      <w:pPr>
+        <w:pStyle w:val="NoSpacing"/>
         <w:rPr>
           <w:b/>
         </w:rPr>
@@ -639,7 +589,7 @@
     </w:p>
     <w:p>
       <w:pPr>
-        <w:pStyle w:val="Geenafstand"/>
+        <w:pStyle w:val="NoSpacing"/>
         <w:rPr>
           <w:b/>
         </w:rPr>
@@ -654,7 +604,7 @@
     </w:p>
     <w:p>
       <w:pPr>
-        <w:pStyle w:val="Lijstalinea"/>
+        <w:pStyle w:val="ListParagraph"/>
         <w:numPr>
           <w:ilvl w:val="0"/>
           <w:numId w:val="2"/>
@@ -669,7 +619,7 @@
     </w:p>
     <w:p>
       <w:pPr>
-        <w:pStyle w:val="Lijstalinea"/>
+        <w:pStyle w:val="ListParagraph"/>
         <w:numPr>
           <w:ilvl w:val="1"/>
           <w:numId w:val="2"/>
@@ -681,27 +631,19 @@
     </w:p>
     <w:p>
       <w:pPr>
-        <w:pStyle w:val="Lijstalinea"/>
+        <w:pStyle w:val="ListParagraph"/>
         <w:numPr>
           <w:ilvl w:val="1"/>
           <w:numId w:val="2"/>
         </w:numPr>
       </w:pPr>
       <w:r>
-        <w:t xml:space="preserve">een </w:t>
-      </w:r>
-      <w:proofErr w:type="spellStart"/>
-      <w:r>
-        <w:t>logout</w:t>
-      </w:r>
-      <w:proofErr w:type="spellEnd"/>
-      <w:r>
-        <w:t xml:space="preserve"> mogelijkheid </w:t>
-      </w:r>
-    </w:p>
-    <w:p>
-      <w:pPr>
-        <w:pStyle w:val="Lijstalinea"/>
+        <w:t xml:space="preserve">een logout mogelijkheid </w:t>
+      </w:r>
+    </w:p>
+    <w:p>
+      <w:pPr>
+        <w:pStyle w:val="ListParagraph"/>
         <w:numPr>
           <w:ilvl w:val="1"/>
           <w:numId w:val="2"/>
@@ -713,21 +655,19 @@
     </w:p>
     <w:p>
       <w:pPr>
-        <w:pStyle w:val="Lijstalinea"/>
+        <w:pStyle w:val="ListParagraph"/>
         <w:numPr>
           <w:ilvl w:val="0"/>
           <w:numId w:val="2"/>
         </w:numPr>
       </w:pPr>
-      <w:proofErr w:type="spellStart"/>
       <w:r>
         <w:t>Admin</w:t>
       </w:r>
-      <w:proofErr w:type="spellEnd"/>
-    </w:p>
-    <w:p>
-      <w:pPr>
-        <w:pStyle w:val="Lijstalinea"/>
+    </w:p>
+    <w:p>
+      <w:pPr>
+        <w:pStyle w:val="ListParagraph"/>
         <w:numPr>
           <w:ilvl w:val="1"/>
           <w:numId w:val="2"/>
@@ -742,7 +682,7 @@
     </w:p>
     <w:p>
       <w:pPr>
-        <w:pStyle w:val="Lijstalinea"/>
+        <w:pStyle w:val="ListParagraph"/>
         <w:numPr>
           <w:ilvl w:val="1"/>
           <w:numId w:val="2"/>
@@ -763,7 +703,7 @@
     </w:p>
     <w:p>
       <w:pPr>
-        <w:pStyle w:val="Lijstalinea"/>
+        <w:pStyle w:val="ListParagraph"/>
         <w:numPr>
           <w:ilvl w:val="1"/>
           <w:numId w:val="2"/>
@@ -775,7 +715,7 @@
     </w:p>
     <w:p>
       <w:pPr>
-        <w:pStyle w:val="Lijstalinea"/>
+        <w:pStyle w:val="ListParagraph"/>
         <w:numPr>
           <w:ilvl w:val="1"/>
           <w:numId w:val="2"/>
@@ -787,7 +727,7 @@
     </w:p>
     <w:p>
       <w:pPr>
-        <w:pStyle w:val="Lijstalinea"/>
+        <w:pStyle w:val="ListParagraph"/>
         <w:numPr>
           <w:ilvl w:val="0"/>
           <w:numId w:val="2"/>
@@ -799,7 +739,7 @@
     </w:p>
     <w:p>
       <w:pPr>
-        <w:pStyle w:val="Lijstalinea"/>
+        <w:pStyle w:val="ListParagraph"/>
         <w:numPr>
           <w:ilvl w:val="1"/>
           <w:numId w:val="2"/>
@@ -814,7 +754,7 @@
     </w:p>
     <w:p>
       <w:pPr>
-        <w:pStyle w:val="Lijstalinea"/>
+        <w:pStyle w:val="ListParagraph"/>
         <w:numPr>
           <w:ilvl w:val="1"/>
           <w:numId w:val="2"/>
@@ -838,7 +778,7 @@
     </w:p>
     <w:p>
       <w:pPr>
-        <w:pStyle w:val="Lijstalinea"/>
+        <w:pStyle w:val="ListParagraph"/>
         <w:numPr>
           <w:ilvl w:val="1"/>
           <w:numId w:val="2"/>
@@ -850,7 +790,7 @@
     </w:p>
     <w:p>
       <w:pPr>
-        <w:pStyle w:val="Lijstalinea"/>
+        <w:pStyle w:val="ListParagraph"/>
         <w:numPr>
           <w:ilvl w:val="1"/>
           <w:numId w:val="2"/>
@@ -865,7 +805,7 @@
     </w:p>
     <w:p>
       <w:pPr>
-        <w:pStyle w:val="Lijstalinea"/>
+        <w:pStyle w:val="ListParagraph"/>
         <w:numPr>
           <w:ilvl w:val="1"/>
           <w:numId w:val="2"/>
@@ -877,7 +817,7 @@
     </w:p>
     <w:p>
       <w:pPr>
-        <w:pStyle w:val="Lijstalinea"/>
+        <w:pStyle w:val="ListParagraph"/>
         <w:numPr>
           <w:ilvl w:val="1"/>
           <w:numId w:val="2"/>
@@ -889,7 +829,7 @@
     </w:p>
     <w:p>
       <w:pPr>
-        <w:pStyle w:val="Lijstalinea"/>
+        <w:pStyle w:val="ListParagraph"/>
         <w:numPr>
           <w:ilvl w:val="1"/>
           <w:numId w:val="2"/>
@@ -910,7 +850,7 @@
     </w:p>
     <w:p>
       <w:pPr>
-        <w:pStyle w:val="Lijstalinea"/>
+        <w:pStyle w:val="ListParagraph"/>
         <w:numPr>
           <w:ilvl w:val="1"/>
           <w:numId w:val="2"/>
@@ -925,7 +865,7 @@
     </w:p>
     <w:p>
       <w:pPr>
-        <w:pStyle w:val="Lijstalinea"/>
+        <w:pStyle w:val="ListParagraph"/>
         <w:numPr>
           <w:ilvl w:val="1"/>
           <w:numId w:val="2"/>
@@ -937,7 +877,7 @@
     </w:p>
     <w:p>
       <w:pPr>
-        <w:pStyle w:val="Lijstalinea"/>
+        <w:pStyle w:val="ListParagraph"/>
         <w:numPr>
           <w:ilvl w:val="0"/>
           <w:numId w:val="2"/>
@@ -949,7 +889,7 @@
     </w:p>
     <w:p>
       <w:pPr>
-        <w:pStyle w:val="Lijstalinea"/>
+        <w:pStyle w:val="ListParagraph"/>
         <w:numPr>
           <w:ilvl w:val="1"/>
           <w:numId w:val="2"/>
@@ -961,7 +901,7 @@
     </w:p>
     <w:p>
       <w:pPr>
-        <w:pStyle w:val="Lijstalinea"/>
+        <w:pStyle w:val="ListParagraph"/>
         <w:numPr>
           <w:ilvl w:val="1"/>
           <w:numId w:val="2"/>
@@ -973,7 +913,7 @@
     </w:p>
     <w:p>
       <w:pPr>
-        <w:pStyle w:val="Lijstalinea"/>
+        <w:pStyle w:val="ListParagraph"/>
         <w:numPr>
           <w:ilvl w:val="1"/>
           <w:numId w:val="2"/>
@@ -985,7 +925,7 @@
     </w:p>
     <w:p>
       <w:pPr>
-        <w:pStyle w:val="Lijstalinea"/>
+        <w:pStyle w:val="ListParagraph"/>
         <w:numPr>
           <w:ilvl w:val="0"/>
           <w:numId w:val="2"/>
@@ -997,52 +937,64 @@
     </w:p>
     <w:p>
       <w:pPr>
-        <w:pStyle w:val="Lijstalinea"/>
+        <w:pStyle w:val="ListParagraph"/>
         <w:numPr>
           <w:ilvl w:val="1"/>
           <w:numId w:val="2"/>
         </w:numPr>
       </w:pPr>
       <w:r>
-        <w:t xml:space="preserve">Zien </w:t>
-      </w:r>
-      <w:r>
-        <w:t xml:space="preserve">recente </w:t>
-      </w:r>
-      <w:r>
-        <w:t>beoordelingen (alle gekoppelde trainees)</w:t>
-      </w:r>
-    </w:p>
-    <w:p>
-      <w:pPr>
-        <w:pStyle w:val="Lijstalinea"/>
+        <w:t>Toevoegen van Trainees</w:t>
+      </w:r>
+    </w:p>
+    <w:p>
+      <w:pPr>
+        <w:pStyle w:val="ListParagraph"/>
         <w:numPr>
           <w:ilvl w:val="1"/>
           <w:numId w:val="2"/>
         </w:numPr>
       </w:pPr>
       <w:r>
-        <w:t>Uitdraaien voortgang</w:t>
-      </w:r>
-      <w:r>
-        <w:t xml:space="preserve"> (zoals deze eventueel door sales is aangepast)</w:t>
-      </w:r>
-    </w:p>
-    <w:p>
-      <w:pPr>
-        <w:pStyle w:val="Lijstalinea"/>
+        <w:t xml:space="preserve">Zien </w:t>
+      </w:r>
+      <w:r>
+        <w:t xml:space="preserve">recente </w:t>
+      </w:r>
+      <w:r>
+        <w:t>beoordelingen (alle gekoppelde trainees)</w:t>
+      </w:r>
+    </w:p>
+    <w:p>
+      <w:pPr>
+        <w:pStyle w:val="ListParagraph"/>
         <w:numPr>
           <w:ilvl w:val="1"/>
           <w:numId w:val="2"/>
         </w:numPr>
       </w:pPr>
       <w:r>
+        <w:t>Uitdraaien voortgang</w:t>
+      </w:r>
+      <w:r>
+        <w:t xml:space="preserve"> (zoals deze eventueel door sales is aangepast)</w:t>
+      </w:r>
+    </w:p>
+    <w:p>
+      <w:pPr>
+        <w:pStyle w:val="ListParagraph"/>
+        <w:numPr>
+          <w:ilvl w:val="1"/>
+          <w:numId w:val="2"/>
+        </w:numPr>
+      </w:pPr>
+      <w:r>
         <w:t>Terug kijken voorgaande beoordelingen</w:t>
       </w:r>
     </w:p>
     <w:p>
       <w:pPr>
-        <w:pStyle w:val="Lijstalinea"/>
+        <w:pStyle w:val="ListParagraph"/>
         <w:numPr>
           <w:ilvl w:val="0"/>
           <w:numId w:val="2"/>
@@ -1054,7 +1006,7 @@
     </w:p>
     <w:p>
       <w:pPr>
-        <w:pStyle w:val="Lijstalinea"/>
+        <w:pStyle w:val="ListParagraph"/>
         <w:numPr>
           <w:ilvl w:val="1"/>
           <w:numId w:val="2"/>
@@ -1072,7 +1024,7 @@
     </w:p>
     <w:p>
       <w:pPr>
-        <w:pStyle w:val="Lijstalinea"/>
+        <w:pStyle w:val="ListParagraph"/>
         <w:numPr>
           <w:ilvl w:val="1"/>
           <w:numId w:val="2"/>
@@ -1164,7 +1116,7 @@
     </w:p>
     <w:p>
       <w:pPr>
-        <w:pStyle w:val="Geenafstand"/>
+        <w:pStyle w:val="NoSpacing"/>
       </w:pPr>
       <w:r>
         <w:t>Bovenin selectieknoppen voor:</w:t>
@@ -1172,7 +1124,7 @@
     </w:p>
     <w:p>
       <w:pPr>
-        <w:pStyle w:val="Lijstalinea"/>
+        <w:pStyle w:val="ListParagraph"/>
         <w:numPr>
           <w:ilvl w:val="0"/>
           <w:numId w:val="1"/>
@@ -1193,7 +1145,7 @@
     </w:p>
     <w:p>
       <w:pPr>
-        <w:pStyle w:val="Lijstalinea"/>
+        <w:pStyle w:val="ListParagraph"/>
         <w:numPr>
           <w:ilvl w:val="0"/>
           <w:numId w:val="1"/>
@@ -1220,7 +1172,7 @@
     </w:p>
     <w:p>
       <w:pPr>
-        <w:pStyle w:val="Lijstalinea"/>
+        <w:pStyle w:val="ListParagraph"/>
         <w:numPr>
           <w:ilvl w:val="0"/>
           <w:numId w:val="1"/>
@@ -1232,13 +1184,8 @@
       <w:r>
         <w:t xml:space="preserve">alle, de </w:t>
       </w:r>
-      <w:proofErr w:type="spellStart"/>
-      <w:r>
-        <w:t>active</w:t>
-      </w:r>
-      <w:proofErr w:type="spellEnd"/>
-      <w:r>
-        <w:t xml:space="preserve"> </w:t>
+      <w:r>
+        <w:t xml:space="preserve">active </w:t>
       </w:r>
       <w:r>
         <w:t xml:space="preserve">of </w:t>
@@ -1249,13 +1196,8 @@
       <w:r>
         <w:t xml:space="preserve">e </w:t>
       </w:r>
-      <w:proofErr w:type="spellStart"/>
-      <w:r>
-        <w:t>inactive</w:t>
-      </w:r>
-      <w:proofErr w:type="spellEnd"/>
-      <w:r>
-        <w:t xml:space="preserve"> concepten voor de betreffende kandidaat</w:t>
+      <w:r>
+        <w:t>inactive concepten voor de betreffende kandidaat</w:t>
       </w:r>
     </w:p>
     <w:p>
@@ -1265,7 +1207,7 @@
     </w:p>
     <w:p>
       <w:pPr>
-        <w:pStyle w:val="Geenafstand"/>
+        <w:pStyle w:val="NoSpacing"/>
       </w:pPr>
       <w:r>
         <w:t>Per concept:</w:t>
@@ -1273,7 +1215,7 @@
     </w:p>
     <w:p>
       <w:pPr>
-        <w:pStyle w:val="Geenafstand"/>
+        <w:pStyle w:val="NoSpacing"/>
         <w:numPr>
           <w:ilvl w:val="0"/>
           <w:numId w:val="1"/>
@@ -1285,7 +1227,7 @@
     </w:p>
     <w:p>
       <w:pPr>
-        <w:pStyle w:val="Geenafstand"/>
+        <w:pStyle w:val="NoSpacing"/>
         <w:numPr>
           <w:ilvl w:val="0"/>
           <w:numId w:val="1"/>
@@ -1297,7 +1239,7 @@
     </w:p>
     <w:p>
       <w:pPr>
-        <w:pStyle w:val="Geenafstand"/>
+        <w:pStyle w:val="NoSpacing"/>
         <w:numPr>
           <w:ilvl w:val="1"/>
           <w:numId w:val="1"/>
@@ -1309,7 +1251,7 @@
     </w:p>
     <w:p>
       <w:pPr>
-        <w:pStyle w:val="Geenafstand"/>
+        <w:pStyle w:val="NoSpacing"/>
         <w:numPr>
           <w:ilvl w:val="0"/>
           <w:numId w:val="1"/>
@@ -1324,7 +1266,7 @@
     </w:p>
     <w:p>
       <w:pPr>
-        <w:pStyle w:val="Geenafstand"/>
+        <w:pStyle w:val="NoSpacing"/>
         <w:numPr>
           <w:ilvl w:val="0"/>
           <w:numId w:val="1"/>
@@ -1336,7 +1278,7 @@
     </w:p>
     <w:p>
       <w:pPr>
-        <w:pStyle w:val="Geenafstand"/>
+        <w:pStyle w:val="NoSpacing"/>
         <w:numPr>
           <w:ilvl w:val="0"/>
           <w:numId w:val="1"/>
@@ -1348,13 +1290,13 @@
     </w:p>
     <w:p>
       <w:pPr>
-        <w:pStyle w:val="Geenafstand"/>
+        <w:pStyle w:val="NoSpacing"/>
         <w:ind w:left="720"/>
       </w:pPr>
     </w:p>
     <w:p>
       <w:pPr>
-        <w:pStyle w:val="Geenafstand"/>
+        <w:pStyle w:val="NoSpacing"/>
       </w:pPr>
       <w:r>
         <w:t>Een slider</w:t>
@@ -1368,7 +1310,7 @@
     </w:p>
     <w:p>
       <w:pPr>
-        <w:pStyle w:val="Geenafstand"/>
+        <w:pStyle w:val="NoSpacing"/>
         <w:numPr>
           <w:ilvl w:val="0"/>
           <w:numId w:val="1"/>
@@ -1386,12 +1328,12 @@
     </w:p>
     <w:p>
       <w:pPr>
-        <w:pStyle w:val="Geenafstand"/>
-      </w:pPr>
-    </w:p>
-    <w:p>
-      <w:pPr>
-        <w:pStyle w:val="Geenafstand"/>
+        <w:pStyle w:val="NoSpacing"/>
+      </w:pPr>
+    </w:p>
+    <w:p>
+      <w:pPr>
+        <w:pStyle w:val="NoSpacing"/>
       </w:pPr>
       <w:r>
         <w:t xml:space="preserve">Feedback tekstvlakken: </w:t>
@@ -1399,7 +1341,7 @@
     </w:p>
     <w:p>
       <w:pPr>
-        <w:pStyle w:val="Geenafstand"/>
+        <w:pStyle w:val="NoSpacing"/>
         <w:numPr>
           <w:ilvl w:val="0"/>
           <w:numId w:val="1"/>
@@ -1411,7 +1353,7 @@
     </w:p>
     <w:p>
       <w:pPr>
-        <w:pStyle w:val="Geenafstand"/>
+        <w:pStyle w:val="NoSpacing"/>
         <w:numPr>
           <w:ilvl w:val="0"/>
           <w:numId w:val="1"/>
@@ -1423,12 +1365,12 @@
     </w:p>
     <w:p>
       <w:pPr>
-        <w:pStyle w:val="Geenafstand"/>
-      </w:pPr>
-    </w:p>
-    <w:p>
-      <w:pPr>
-        <w:pStyle w:val="Geenafstand"/>
+        <w:pStyle w:val="NoSpacing"/>
+      </w:pPr>
+    </w:p>
+    <w:p>
+      <w:pPr>
+        <w:pStyle w:val="NoSpacing"/>
       </w:pPr>
       <w:r>
         <w:lastRenderedPageBreak/>
@@ -1437,7 +1379,7 @@
     </w:p>
     <w:p>
       <w:pPr>
-        <w:pStyle w:val="Geenafstand"/>
+        <w:pStyle w:val="NoSpacing"/>
         <w:numPr>
           <w:ilvl w:val="0"/>
           <w:numId w:val="1"/>
@@ -1449,17 +1391,17 @@
     </w:p>
     <w:p>
       <w:pPr>
-        <w:pStyle w:val="Geenafstand"/>
-      </w:pPr>
-    </w:p>
-    <w:p>
-      <w:pPr>
-        <w:pStyle w:val="Geenafstand"/>
-      </w:pPr>
-    </w:p>
-    <w:p>
-      <w:pPr>
-        <w:pStyle w:val="Geenafstand"/>
+        <w:pStyle w:val="NoSpacing"/>
+      </w:pPr>
+    </w:p>
+    <w:p>
+      <w:pPr>
+        <w:pStyle w:val="NoSpacing"/>
+      </w:pPr>
+    </w:p>
+    <w:p>
+      <w:pPr>
+        <w:pStyle w:val="NoSpacing"/>
       </w:pPr>
       <w:r>
         <w:t>Daarnaast voor de docent</w:t>
@@ -1470,7 +1412,7 @@
     </w:p>
     <w:p>
       <w:pPr>
-        <w:pStyle w:val="Geenafstand"/>
+        <w:pStyle w:val="NoSpacing"/>
         <w:numPr>
           <w:ilvl w:val="0"/>
           <w:numId w:val="1"/>
@@ -1488,7 +1430,7 @@
     </w:p>
     <w:p>
       <w:pPr>
-        <w:pStyle w:val="Geenafstand"/>
+        <w:pStyle w:val="NoSpacing"/>
         <w:numPr>
           <w:ilvl w:val="0"/>
           <w:numId w:val="1"/>
@@ -1498,15 +1440,7 @@
         </w:rPr>
       </w:pPr>
       <w:r>
-        <w:t xml:space="preserve">Een </w:t>
-      </w:r>
-      <w:proofErr w:type="spellStart"/>
-      <w:r>
-        <w:t>edit</w:t>
-      </w:r>
-      <w:proofErr w:type="spellEnd"/>
-      <w:r>
-        <w:t xml:space="preserve"> scherm om een default </w:t>
+        <w:t xml:space="preserve">Een edit scherm om een default </w:t>
       </w:r>
       <w:r>
         <w:rPr>
@@ -1541,22 +1475,14 @@
     </w:p>
     <w:p>
       <w:pPr>
-        <w:pStyle w:val="Geenafstand"/>
+        <w:pStyle w:val="NoSpacing"/>
         <w:numPr>
           <w:ilvl w:val="0"/>
           <w:numId w:val="1"/>
         </w:numPr>
       </w:pPr>
       <w:r>
-        <w:t xml:space="preserve">Een </w:t>
-      </w:r>
-      <w:proofErr w:type="spellStart"/>
-      <w:r>
-        <w:t>edit</w:t>
-      </w:r>
-      <w:proofErr w:type="spellEnd"/>
-      <w:r>
-        <w:t xml:space="preserve"> scherm om een </w:t>
+        <w:t xml:space="preserve">Een edit scherm om een </w:t>
       </w:r>
       <w:r>
         <w:rPr>
@@ -1606,7 +1532,7 @@
     </w:p>
     <w:p>
       <w:pPr>
-        <w:pStyle w:val="Geenafstand"/>
+        <w:pStyle w:val="NoSpacing"/>
         <w:numPr>
           <w:ilvl w:val="0"/>
           <w:numId w:val="1"/>
@@ -1627,19 +1553,11 @@
         </w:rPr>
         <w:t xml:space="preserve">2 </w:t>
       </w:r>
-      <w:proofErr w:type="spellStart"/>
-      <w:r>
-        <w:rPr>
-          <w:bCs/>
-        </w:rPr>
-        <w:t>edit</w:t>
-      </w:r>
-      <w:proofErr w:type="spellEnd"/>
-      <w:r>
-        <w:rPr>
-          <w:bCs/>
-        </w:rPr>
-        <w:t xml:space="preserve"> schermen mogen ook gecombineerd worden door in de </w:t>
+      <w:r>
+        <w:rPr>
+          <w:bCs/>
+        </w:rPr>
+        <w:t xml:space="preserve">edit schermen mogen ook gecombineerd worden door in de </w:t>
       </w:r>
       <w:r>
         <w:rPr>
@@ -1680,7 +1598,7 @@
     </w:p>
     <w:p>
       <w:pPr>
-        <w:pStyle w:val="Geenafstand"/>
+        <w:pStyle w:val="NoSpacing"/>
         <w:ind w:left="720"/>
         <w:rPr>
           <w:b/>
@@ -1689,7 +1607,7 @@
     </w:p>
     <w:p>
       <w:pPr>
-        <w:pStyle w:val="Geenafstand"/>
+        <w:pStyle w:val="NoSpacing"/>
         <w:rPr>
           <w:b/>
         </w:rPr>
@@ -1703,7 +1621,7 @@
     </w:p>
     <w:p>
       <w:pPr>
-        <w:pStyle w:val="Geenafstand"/>
+        <w:pStyle w:val="NoSpacing"/>
         <w:rPr>
           <w:b/>
         </w:rPr>
@@ -1752,15 +1670,15 @@
     </w:p>
     <w:p>
       <w:pPr>
-        <w:pStyle w:val="Geenafstand"/>
-        <w:rPr>
-          <w:b/>
-        </w:rPr>
-      </w:pPr>
-    </w:p>
-    <w:p>
-      <w:pPr>
-        <w:pStyle w:val="Geenafstand"/>
+        <w:pStyle w:val="NoSpacing"/>
+        <w:rPr>
+          <w:b/>
+        </w:rPr>
+      </w:pPr>
+    </w:p>
+    <w:p>
+      <w:pPr>
+        <w:pStyle w:val="NoSpacing"/>
       </w:pPr>
       <w:r>
         <w:t>Selectieknoppen voor:</w:t>
@@ -1768,7 +1686,7 @@
     </w:p>
     <w:p>
       <w:pPr>
-        <w:pStyle w:val="Geenafstand"/>
+        <w:pStyle w:val="NoSpacing"/>
         <w:numPr>
           <w:ilvl w:val="0"/>
           <w:numId w:val="1"/>
@@ -1780,7 +1698,7 @@
     </w:p>
     <w:p>
       <w:pPr>
-        <w:pStyle w:val="Geenafstand"/>
+        <w:pStyle w:val="NoSpacing"/>
         <w:numPr>
           <w:ilvl w:val="0"/>
           <w:numId w:val="1"/>
@@ -1795,7 +1713,7 @@
     </w:p>
     <w:p>
       <w:pPr>
-        <w:pStyle w:val="Geenafstand"/>
+        <w:pStyle w:val="NoSpacing"/>
         <w:numPr>
           <w:ilvl w:val="0"/>
           <w:numId w:val="1"/>
@@ -1813,12 +1731,12 @@
     </w:p>
     <w:p>
       <w:pPr>
-        <w:pStyle w:val="Geenafstand"/>
-      </w:pPr>
-    </w:p>
-    <w:p>
-      <w:pPr>
-        <w:pStyle w:val="Geenafstand"/>
+        <w:pStyle w:val="NoSpacing"/>
+      </w:pPr>
+    </w:p>
+    <w:p>
+      <w:pPr>
+        <w:pStyle w:val="NoSpacing"/>
       </w:pPr>
       <w:r>
         <w:t xml:space="preserve">Kandidaat kan niks invullen. Hij kan enkel inzien. </w:t>
@@ -1826,7 +1744,7 @@
     </w:p>
     <w:p>
       <w:pPr>
-        <w:pStyle w:val="Geenafstand"/>
+        <w:pStyle w:val="NoSpacing"/>
       </w:pPr>
       <w:r>
         <w:t>In de info box staat voor ieder selecteert thema een korte beschrijving</w:t>
@@ -1837,12 +1755,12 @@
     </w:p>
     <w:p>
       <w:pPr>
-        <w:pStyle w:val="Geenafstand"/>
-      </w:pPr>
-    </w:p>
-    <w:p>
-      <w:pPr>
-        <w:pStyle w:val="Geenafstand"/>
+        <w:pStyle w:val="NoSpacing"/>
+      </w:pPr>
+    </w:p>
+    <w:p>
+      <w:pPr>
+        <w:pStyle w:val="NoSpacing"/>
         <w:rPr>
           <w:b/>
         </w:rPr>
@@ -1862,7 +1780,7 @@
     </w:p>
     <w:p>
       <w:pPr>
-        <w:pStyle w:val="Geenafstand"/>
+        <w:pStyle w:val="NoSpacing"/>
       </w:pPr>
       <w:r>
         <w:t>Vrijwel identiek aan het kandidatenscherm</w:t>
@@ -1873,12 +1791,12 @@
     </w:p>
     <w:p>
       <w:pPr>
-        <w:pStyle w:val="Geenafstand"/>
-      </w:pPr>
-    </w:p>
-    <w:p>
-      <w:pPr>
-        <w:pStyle w:val="Geenafstand"/>
+        <w:pStyle w:val="NoSpacing"/>
+      </w:pPr>
+    </w:p>
+    <w:p>
+      <w:pPr>
+        <w:pStyle w:val="NoSpacing"/>
       </w:pPr>
       <w:r>
         <w:t>Kantoor personeel kan extra feedback zien vanuit de docent</w:t>
@@ -1896,7 +1814,7 @@
     </w:p>
     <w:p>
       <w:pPr>
-        <w:pStyle w:val="Geenafstand"/>
+        <w:pStyle w:val="NoSpacing"/>
         <w:rPr>
           <w:b/>
         </w:rPr>
@@ -1910,7 +1828,7 @@
     </w:p>
     <w:p>
       <w:pPr>
-        <w:pStyle w:val="Geenafstand"/>
+        <w:pStyle w:val="NoSpacing"/>
         <w:numPr>
           <w:ilvl w:val="0"/>
           <w:numId w:val="1"/>
@@ -1922,29 +1840,21 @@
     </w:p>
     <w:p>
       <w:pPr>
-        <w:pStyle w:val="Geenafstand"/>
-      </w:pPr>
-    </w:p>
-    <w:p>
-      <w:pPr>
-        <w:pStyle w:val="Geenafstand"/>
-        <w:rPr>
-          <w:b/>
-        </w:rPr>
-      </w:pPr>
-      <w:proofErr w:type="spellStart"/>
-      <w:r>
-        <w:rPr>
-          <w:b/>
-        </w:rPr>
-        <w:t>Obv</w:t>
-      </w:r>
-      <w:proofErr w:type="spellEnd"/>
-      <w:r>
-        <w:rPr>
-          <w:b/>
-        </w:rPr>
-        <w:t xml:space="preserve"> thema</w:t>
+        <w:pStyle w:val="NoSpacing"/>
+      </w:pPr>
+    </w:p>
+    <w:p>
+      <w:pPr>
+        <w:pStyle w:val="NoSpacing"/>
+        <w:rPr>
+          <w:b/>
+        </w:rPr>
+      </w:pPr>
+      <w:r>
+        <w:rPr>
+          <w:b/>
+        </w:rPr>
+        <w:t>Obv thema</w:t>
       </w:r>
       <w:r>
         <w:rPr>
@@ -1973,7 +1883,7 @@
     </w:p>
     <w:p>
       <w:pPr>
-        <w:pStyle w:val="Geenafstand"/>
+        <w:pStyle w:val="NoSpacing"/>
         <w:rPr>
           <w:b/>
         </w:rPr>
@@ -2022,37 +1932,29 @@
     </w:p>
     <w:p>
       <w:pPr>
-        <w:pStyle w:val="Geenafstand"/>
-        <w:rPr>
-          <w:b/>
-        </w:rPr>
-      </w:pPr>
-    </w:p>
-    <w:p>
-      <w:pPr>
-        <w:pStyle w:val="Geenafstand"/>
-        <w:rPr>
-          <w:b/>
-        </w:rPr>
-      </w:pPr>
-      <w:proofErr w:type="spellStart"/>
-      <w:r>
-        <w:rPr>
-          <w:b/>
-        </w:rPr>
-        <w:t>Obv</w:t>
-      </w:r>
-      <w:proofErr w:type="spellEnd"/>
-      <w:r>
-        <w:rPr>
-          <w:b/>
-        </w:rPr>
-        <w:t xml:space="preserve"> weken en afgeronde concepten (3 ster of meer):</w:t>
-      </w:r>
-    </w:p>
-    <w:p>
-      <w:pPr>
-        <w:pStyle w:val="Geenafstand"/>
+        <w:pStyle w:val="NoSpacing"/>
+        <w:rPr>
+          <w:b/>
+        </w:rPr>
+      </w:pPr>
+    </w:p>
+    <w:p>
+      <w:pPr>
+        <w:pStyle w:val="NoSpacing"/>
+        <w:rPr>
+          <w:b/>
+        </w:rPr>
+      </w:pPr>
+      <w:r>
+        <w:rPr>
+          <w:b/>
+        </w:rPr>
+        <w:t>Obv weken en afgeronde concepten (3 ster of meer):</w:t>
+      </w:r>
+    </w:p>
+    <w:p>
+      <w:pPr>
+        <w:pStyle w:val="NoSpacing"/>
         <w:rPr>
           <w:b/>
         </w:rPr>
@@ -2101,15 +2003,15 @@
     </w:p>
     <w:p>
       <w:pPr>
-        <w:pStyle w:val="Geenafstand"/>
-        <w:rPr>
-          <w:b/>
-        </w:rPr>
-      </w:pPr>
-    </w:p>
-    <w:p>
-      <w:pPr>
-        <w:pStyle w:val="Geenafstand"/>
+        <w:pStyle w:val="NoSpacing"/>
+        <w:rPr>
+          <w:b/>
+        </w:rPr>
+      </w:pPr>
+    </w:p>
+    <w:p>
+      <w:pPr>
+        <w:pStyle w:val="NoSpacing"/>
         <w:numPr>
           <w:ilvl w:val="0"/>
           <w:numId w:val="1"/>
@@ -2127,7 +2029,7 @@
     </w:p>
     <w:p>
       <w:pPr>
-        <w:pStyle w:val="Geenafstand"/>
+        <w:pStyle w:val="NoSpacing"/>
         <w:numPr>
           <w:ilvl w:val="0"/>
           <w:numId w:val="1"/>
@@ -2145,7 +2047,7 @@
     </w:p>
     <w:p>
       <w:pPr>
-        <w:pStyle w:val="Geenafstand"/>
+        <w:pStyle w:val="NoSpacing"/>
         <w:rPr>
           <w:b/>
         </w:rPr>
@@ -2791,17 +2693,17 @@
     <w:lsdException w:name="Unresolved Mention" w:semiHidden="1" w:unhideWhenUsed="1"/>
     <w:lsdException w:name="Smart Link" w:semiHidden="1" w:unhideWhenUsed="1"/>
   </w:latentStyles>
-  <w:style w:type="paragraph" w:default="1" w:styleId="Standaard">
+  <w:style w:type="paragraph" w:default="1" w:styleId="Normal">
     <w:name w:val="Normal"/>
     <w:qFormat/>
   </w:style>
-  <w:style w:type="character" w:default="1" w:styleId="Standaardalinea-lettertype">
+  <w:style w:type="character" w:default="1" w:styleId="DefaultParagraphFont">
     <w:name w:val="Default Paragraph Font"/>
     <w:uiPriority w:val="1"/>
     <w:semiHidden/>
     <w:unhideWhenUsed/>
   </w:style>
-  <w:style w:type="table" w:default="1" w:styleId="Standaardtabel">
+  <w:style w:type="table" w:default="1" w:styleId="TableNormal">
     <w:name w:val="Normal Table"/>
     <w:uiPriority w:val="99"/>
     <w:semiHidden/>
@@ -2816,16 +2718,16 @@
       </w:tblCellMar>
     </w:tblPr>
   </w:style>
-  <w:style w:type="numbering" w:default="1" w:styleId="Geenlijst">
+  <w:style w:type="numbering" w:default="1" w:styleId="NoList">
     <w:name w:val="No List"/>
     <w:uiPriority w:val="99"/>
     <w:semiHidden/>
     <w:unhideWhenUsed/>
   </w:style>
-  <w:style w:type="paragraph" w:styleId="Ballontekst">
+  <w:style w:type="paragraph" w:styleId="BalloonText">
     <w:name w:val="Balloon Text"/>
-    <w:basedOn w:val="Standaard"/>
-    <w:link w:val="BallontekstChar"/>
+    <w:basedOn w:val="Normal"/>
+    <w:link w:val="BalloonTextChar"/>
     <w:uiPriority w:val="99"/>
     <w:semiHidden/>
     <w:unhideWhenUsed/>
@@ -2839,10 +2741,10 @@
       <w:szCs w:val="16"/>
     </w:rPr>
   </w:style>
-  <w:style w:type="character" w:customStyle="1" w:styleId="BallontekstChar">
-    <w:name w:val="Ballontekst Char"/>
-    <w:basedOn w:val="Standaardalinea-lettertype"/>
-    <w:link w:val="Ballontekst"/>
+  <w:style w:type="character" w:customStyle="1" w:styleId="BalloonTextChar">
+    <w:name w:val="Balloon Text Char"/>
+    <w:basedOn w:val="DefaultParagraphFont"/>
+    <w:link w:val="BalloonText"/>
     <w:uiPriority w:val="99"/>
     <w:semiHidden/>
     <w:rsid w:val="00F51A61"/>
@@ -2852,9 +2754,9 @@
       <w:szCs w:val="16"/>
     </w:rPr>
   </w:style>
-  <w:style w:type="paragraph" w:styleId="Lijstalinea">
+  <w:style w:type="paragraph" w:styleId="ListParagraph">
     <w:name w:val="List Paragraph"/>
-    <w:basedOn w:val="Standaard"/>
+    <w:basedOn w:val="Normal"/>
     <w:uiPriority w:val="34"/>
     <w:qFormat/>
     <w:rsid w:val="00F51A61"/>
@@ -2863,7 +2765,7 @@
       <w:contextualSpacing/>
     </w:pPr>
   </w:style>
-  <w:style w:type="paragraph" w:styleId="Geenafstand">
+  <w:style w:type="paragraph" w:styleId="NoSpacing">
     <w:name w:val="No Spacing"/>
     <w:uiPriority w:val="1"/>
     <w:qFormat/>

</xml_diff>